<commit_message>
Moved part 2 report to report.pdf, updated threads code logic, and updated bitops to remove modifications in main function
</commit_message>
<xml_diff>
--- a/Project1/report.docx
+++ b/Project1/report.docx
@@ -348,17 +348,11 @@
       </w:r>
       <w:proofErr w:type="gramStart"/>
       <w:r>
-        <w:t xml:space="preserve">from  </w:t>
-      </w:r>
-      <w:r>
-        <w:t>0</w:t>
+        <w:t>from  0</w:t>
       </w:r>
       <w:proofErr w:type="gramEnd"/>
       <w:r>
-        <w:t>xffffc5a0</w:t>
-      </w:r>
-      <w:r>
-        <w:t xml:space="preserve"> to 0xffffc570 by 3 bytes. In total, 12+3 = 15 bytes. </w:t>
+        <w:t xml:space="preserve">xffffc5a0 to 0xffffc570 by 3 bytes. In total, 12+3 = 15 bytes. </w:t>
       </w:r>
     </w:p>
     <w:p>
@@ -498,6 +492,206 @@
       <w:r>
         <w:t xml:space="preserve"> </w:t>
       </w:r>
+    </w:p>
+    <w:p>
+      <w:pPr>
+        <w:ind w:left="720"/>
+      </w:pPr>
+    </w:p>
+    <w:p>
+      <w:r>
+        <w:t xml:space="preserve">Part </w:t>
+      </w:r>
+      <w:r>
+        <w:t>2</w:t>
+      </w:r>
+      <w:r>
+        <w:t>:</w:t>
+      </w:r>
+    </w:p>
+    <w:p/>
+    <w:p>
+      <w:pPr>
+        <w:pStyle w:val="ListParagraph"/>
+        <w:numPr>
+          <w:ilvl w:val="0"/>
+          <w:numId w:val="4"/>
+        </w:numPr>
+      </w:pPr>
+      <w:r>
+        <w:t>Describe</w:t>
+      </w:r>
+      <w:r>
+        <w:t xml:space="preserve"> how you implemented the bit operations</w:t>
+      </w:r>
+    </w:p>
+    <w:p>
+      <w:pPr>
+        <w:pStyle w:val="ListParagraph"/>
+      </w:pPr>
+    </w:p>
+    <w:p>
+      <w:pPr>
+        <w:ind w:left="720"/>
+      </w:pPr>
+      <w:r>
+        <w:t xml:space="preserve">To get the top bit, we take the size of an address (32 bits) and then the num </w:t>
+      </w:r>
+    </w:p>
+    <w:p>
+      <w:pPr>
+        <w:ind w:left="720"/>
+      </w:pPr>
+      <w:r>
+        <w:t xml:space="preserve">of bits we want from the front and subtract the two values to get the </w:t>
+      </w:r>
+    </w:p>
+    <w:p>
+      <w:pPr>
+        <w:ind w:left="720"/>
+      </w:pPr>
+      <w:r>
+        <w:t>difference / the total number of bits we need to shift</w:t>
+      </w:r>
+    </w:p>
+    <w:p>
+      <w:pPr>
+        <w:ind w:left="720"/>
+      </w:pPr>
+    </w:p>
+    <w:p>
+      <w:pPr>
+        <w:ind w:left="720"/>
+      </w:pPr>
+      <w:r>
+        <w:t xml:space="preserve">For set bit at index, we need to find which byte we need to modify, </w:t>
+      </w:r>
+    </w:p>
+    <w:p>
+      <w:pPr>
+        <w:ind w:left="720"/>
+      </w:pPr>
+      <w:r>
+        <w:t>we do this by taking the index and dividing it by the total number of bytes</w:t>
+      </w:r>
+    </w:p>
+    <w:p>
+      <w:pPr>
+        <w:ind w:left="720"/>
+      </w:pPr>
+      <w:r>
+        <w:t xml:space="preserve">then we need to find which bit we need to modify, and we do this by taking the </w:t>
+      </w:r>
+    </w:p>
+    <w:p>
+      <w:pPr>
+        <w:ind w:left="720"/>
+      </w:pPr>
+      <w:r>
+        <w:t xml:space="preserve">(index of byte to modify * the size of a byte), this will get the amount of </w:t>
+      </w:r>
+    </w:p>
+    <w:p>
+      <w:pPr>
+        <w:ind w:left="720"/>
+      </w:pPr>
+      <w:r>
+        <w:t>bits the start of this byte is at.</w:t>
+      </w:r>
+    </w:p>
+    <w:p>
+      <w:pPr>
+        <w:ind w:left="720"/>
+      </w:pPr>
+      <w:r>
+        <w:t>Then we take the index and subtract what we just calculated to get the amount of bits into the byte we are.</w:t>
+      </w:r>
+    </w:p>
+    <w:p>
+      <w:pPr>
+        <w:ind w:left="720"/>
+      </w:pPr>
+      <w:r>
+        <w:t xml:space="preserve">We can then use this info for the bitwise math, </w:t>
+      </w:r>
+    </w:p>
+    <w:p>
+      <w:pPr>
+        <w:ind w:left="720"/>
+      </w:pPr>
+      <w:r>
+        <w:t>so,</w:t>
+      </w:r>
+      <w:r>
+        <w:t xml:space="preserve"> we will move 1 to the bit index by using left shift and then set that bit into the bitmap at that byte</w:t>
+      </w:r>
+    </w:p>
+    <w:p>
+      <w:pPr>
+        <w:ind w:left="720"/>
+      </w:pPr>
+      <w:r>
+        <w:lastRenderedPageBreak/>
+        <w:t>We do that by taking the bit and subtracting it from 8 to get the amount it needs to shift by before being set</w:t>
+      </w:r>
+    </w:p>
+    <w:p>
+      <w:pPr>
+        <w:ind w:left="720"/>
+      </w:pPr>
+    </w:p>
+    <w:p>
+      <w:pPr>
+        <w:ind w:left="720"/>
+      </w:pPr>
+      <w:r>
+        <w:t>EG:</w:t>
+      </w:r>
+    </w:p>
+    <w:p>
+      <w:pPr>
+        <w:ind w:left="720"/>
+      </w:pPr>
+      <w:r>
+        <w:t>bit:17</w:t>
+      </w:r>
+    </w:p>
+    <w:p>
+      <w:pPr>
+        <w:ind w:left="720"/>
+      </w:pPr>
+      <w:r>
+        <w:t>17/8 = 2 bytes in</w:t>
+      </w:r>
+    </w:p>
+    <w:p>
+      <w:pPr>
+        <w:ind w:left="720"/>
+      </w:pPr>
+      <w:r>
+        <w:t>17-(8*2) = 1 bit into that byte</w:t>
+      </w:r>
+    </w:p>
+    <w:p>
+      <w:pPr>
+        <w:ind w:left="720"/>
+      </w:pPr>
+      <w:r>
+        <w:t>then we have</w:t>
+      </w:r>
+    </w:p>
+    <w:p>
+      <w:pPr>
+        <w:ind w:left="720"/>
+      </w:pPr>
+      <w:r>
+        <w:t>0000,0000,0000,0000</w:t>
+      </w:r>
+    </w:p>
+    <w:p>
+      <w:pPr>
+        <w:ind w:left="720"/>
+      </w:pPr>
     </w:p>
     <w:sectPr>
       <w:pgSz w:w="12240" w:h="15840"/>
@@ -802,6 +996,95 @@
       </w:pPr>
     </w:lvl>
   </w:abstractNum>
+  <w:abstractNum w:abstractNumId="3" w15:restartNumberingAfterBreak="0">
+    <w:nsid w:val="7B8E4974"/>
+    <w:multiLevelType w:val="hybridMultilevel"/>
+    <w:tmpl w:val="E084E550"/>
+    <w:lvl w:ilvl="0" w:tplc="0409000F">
+      <w:start w:val="1"/>
+      <w:numFmt w:val="decimal"/>
+      <w:lvlText w:val="%1."/>
+      <w:lvlJc w:val="left"/>
+      <w:pPr>
+        <w:ind w:left="720" w:hanging="360"/>
+      </w:pPr>
+      <w:rPr>
+        <w:rFonts w:hint="default"/>
+      </w:rPr>
+    </w:lvl>
+    <w:lvl w:ilvl="1" w:tplc="04090019" w:tentative="1">
+      <w:start w:val="1"/>
+      <w:numFmt w:val="lowerLetter"/>
+      <w:lvlText w:val="%2."/>
+      <w:lvlJc w:val="left"/>
+      <w:pPr>
+        <w:ind w:left="1440" w:hanging="360"/>
+      </w:pPr>
+    </w:lvl>
+    <w:lvl w:ilvl="2" w:tplc="0409001B" w:tentative="1">
+      <w:start w:val="1"/>
+      <w:numFmt w:val="lowerRoman"/>
+      <w:lvlText w:val="%3."/>
+      <w:lvlJc w:val="right"/>
+      <w:pPr>
+        <w:ind w:left="2160" w:hanging="180"/>
+      </w:pPr>
+    </w:lvl>
+    <w:lvl w:ilvl="3" w:tplc="0409000F" w:tentative="1">
+      <w:start w:val="1"/>
+      <w:numFmt w:val="decimal"/>
+      <w:lvlText w:val="%4."/>
+      <w:lvlJc w:val="left"/>
+      <w:pPr>
+        <w:ind w:left="2880" w:hanging="360"/>
+      </w:pPr>
+    </w:lvl>
+    <w:lvl w:ilvl="4" w:tplc="04090019" w:tentative="1">
+      <w:start w:val="1"/>
+      <w:numFmt w:val="lowerLetter"/>
+      <w:lvlText w:val="%5."/>
+      <w:lvlJc w:val="left"/>
+      <w:pPr>
+        <w:ind w:left="3600" w:hanging="360"/>
+      </w:pPr>
+    </w:lvl>
+    <w:lvl w:ilvl="5" w:tplc="0409001B" w:tentative="1">
+      <w:start w:val="1"/>
+      <w:numFmt w:val="lowerRoman"/>
+      <w:lvlText w:val="%6."/>
+      <w:lvlJc w:val="right"/>
+      <w:pPr>
+        <w:ind w:left="4320" w:hanging="180"/>
+      </w:pPr>
+    </w:lvl>
+    <w:lvl w:ilvl="6" w:tplc="0409000F" w:tentative="1">
+      <w:start w:val="1"/>
+      <w:numFmt w:val="decimal"/>
+      <w:lvlText w:val="%7."/>
+      <w:lvlJc w:val="left"/>
+      <w:pPr>
+        <w:ind w:left="5040" w:hanging="360"/>
+      </w:pPr>
+    </w:lvl>
+    <w:lvl w:ilvl="7" w:tplc="04090019" w:tentative="1">
+      <w:start w:val="1"/>
+      <w:numFmt w:val="lowerLetter"/>
+      <w:lvlText w:val="%8."/>
+      <w:lvlJc w:val="left"/>
+      <w:pPr>
+        <w:ind w:left="5760" w:hanging="360"/>
+      </w:pPr>
+    </w:lvl>
+    <w:lvl w:ilvl="8" w:tplc="0409001B" w:tentative="1">
+      <w:start w:val="1"/>
+      <w:numFmt w:val="lowerRoman"/>
+      <w:lvlText w:val="%9."/>
+      <w:lvlJc w:val="right"/>
+      <w:pPr>
+        <w:ind w:left="6480" w:hanging="180"/>
+      </w:pPr>
+    </w:lvl>
+  </w:abstractNum>
   <w:num w:numId="1" w16cid:durableId="1968661026">
     <w:abstractNumId w:val="0"/>
   </w:num>
@@ -810,6 +1093,9 @@
   </w:num>
   <w:num w:numId="3" w16cid:durableId="403917232">
     <w:abstractNumId w:val="1"/>
+  </w:num>
+  <w:num w:numId="4" w16cid:durableId="2061633248">
+    <w:abstractNumId w:val="3"/>
   </w:num>
 </w:numbering>
 </file>

</xml_diff>

<commit_message>
cs416 tested on wax
</commit_message>
<xml_diff>
--- a/Project1/report.docx
+++ b/Project1/report.docx
@@ -62,7 +62,18 @@
           <w:sz w:val="24"/>
           <w:shd w:fill="auto" w:val="clear"/>
         </w:rPr>
-        <w:t xml:space="preserve">– rsb204</w:t>
+        <w:t xml:space="preserve">–</w:t>
+      </w:r>
+      <w:r>
+        <w:rPr>
+          <w:rFonts w:ascii="Calibri" w:hAnsi="Calibri" w:cs="Calibri" w:eastAsia="Calibri"/>
+          <w:color w:val="auto"/>
+          <w:spacing w:val="0"/>
+          <w:position w:val="0"/>
+          <w:sz w:val="24"/>
+          <w:shd w:fill="auto" w:val="clear"/>
+        </w:rPr>
+        <w:t xml:space="preserve"> rsb204</w:t>
       </w:r>
     </w:p>
     <w:p>
@@ -89,6 +100,32 @@
           <w:shd w:fill="auto" w:val="clear"/>
         </w:rPr>
         <w:t xml:space="preserve">Enrico Aquino - eja97</w:t>
+      </w:r>
+    </w:p>
+    <w:p>
+      <w:pPr>
+        <w:spacing w:before="0" w:after="0" w:line="240"/>
+        <w:ind w:right="0" w:left="0" w:firstLine="0"/>
+        <w:jc w:val="left"/>
+        <w:rPr>
+          <w:rFonts w:ascii="Aptos" w:hAnsi="Aptos" w:cs="Aptos" w:eastAsia="Aptos"/>
+          <w:color w:val="auto"/>
+          <w:spacing w:val="0"/>
+          <w:position w:val="0"/>
+          <w:sz w:val="24"/>
+          <w:shd w:fill="auto" w:val="clear"/>
+        </w:rPr>
+      </w:pPr>
+      <w:r>
+        <w:rPr>
+          <w:rFonts w:ascii="Aptos" w:hAnsi="Aptos" w:cs="Aptos" w:eastAsia="Aptos"/>
+          <w:color w:val="auto"/>
+          <w:spacing w:val="0"/>
+          <w:position w:val="0"/>
+          <w:sz w:val="24"/>
+          <w:shd w:fill="auto" w:val="clear"/>
+        </w:rPr>
+        <w:t xml:space="preserve">cs416 tested on wax</w:t>
       </w:r>
     </w:p>
     <w:p>
@@ -626,8 +663,8 @@
         </w:rPr>
       </w:pPr>
       <w:r>
-        <w:object w:dxaOrig="7422" w:dyaOrig="9945">
-          <v:rect xmlns:o="urn:schemas-microsoft-com:office:office" xmlns:v="urn:schemas-microsoft-com:vml" id="rectole0000000000" style="width:371.100000pt;height:497.250000pt" o:preferrelative="t" o:ole="">
+        <w:object w:dxaOrig="7511" w:dyaOrig="10062">
+          <v:rect xmlns:o="urn:schemas-microsoft-com:office:office" xmlns:v="urn:schemas-microsoft-com:vml" id="rectole0000000000" style="width:375.550000pt;height:503.100000pt" o:preferrelative="t" o:ole="">
             <o:lock v:ext="edit"/>
             <v:imagedata xmlns:r="http://schemas.openxmlformats.org/officeDocument/2006/relationships" r:id="docRId1" o:title=""/>
           </v:rect>

</xml_diff>